<commit_message>
Update paper.Rmd with author information
</commit_message>
<xml_diff>
--- a/analysis/paper/paper.docx
+++ b/analysis/paper/paper.docx
@@ -7,19 +7,49 @@
         <w:pStyle w:val="Title"/>
       </w:pPr>
       <w:r>
-        <w:t xml:space="preserve">Title</w:t>
-      </w:r>
-      <w:r>
-        <w:t xml:space="preserve"> </w:t>
-      </w:r>
-      <w:r>
-        <w:t xml:space="preserve">Goes</w:t>
-      </w:r>
-      <w:r>
-        <w:t xml:space="preserve"> </w:t>
-      </w:r>
-      <w:r>
-        <w:t xml:space="preserve">Here</w:t>
+        <w:t xml:space="preserve">Replicating</w:t>
+      </w:r>
+      <w:r>
+        <w:t xml:space="preserve"> </w:t>
+      </w:r>
+      <w:r>
+        <w:t xml:space="preserve">Hirt</w:t>
+      </w:r>
+      <w:r>
+        <w:t xml:space="preserve"> </w:t>
+      </w:r>
+      <w:r>
+        <w:t xml:space="preserve">et</w:t>
+      </w:r>
+      <w:r>
+        <w:t xml:space="preserve"> </w:t>
+      </w:r>
+      <w:r>
+        <w:t xml:space="preserve">al. (2017)</w:t>
+      </w:r>
+      <w:r>
+        <w:t xml:space="preserve"> </w:t>
+      </w:r>
+      <w:r>
+        <w:t xml:space="preserve">in</w:t>
+      </w:r>
+      <w:r>
+        <w:t xml:space="preserve"> </w:t>
+      </w:r>
+      <w:r>
+        <w:t xml:space="preserve">a</w:t>
+      </w:r>
+      <w:r>
+        <w:t xml:space="preserve"> </w:t>
+      </w:r>
+      <w:r>
+        <w:t xml:space="preserve">research</w:t>
+      </w:r>
+      <w:r>
+        <w:t xml:space="preserve"> </w:t>
+      </w:r>
+      <w:r>
+        <w:t xml:space="preserve">compendium</w:t>
       </w:r>
     </w:p>
     <w:p>
@@ -27,7 +57,7 @@
         <w:pStyle w:val="Author"/>
       </w:pPr>
       <w:r>
-        <w:t xml:space="preserve">Myfirstname Mylastname</w:t>
+        <w:t xml:space="preserve">Hannah Fung</w:t>
       </w:r>
       <w:r>
         <w:rPr>
@@ -46,27 +76,6 @@
           <w:vertAlign w:val="superscript"/>
         </w:rPr>
         <w:t xml:space="preserve">✉</w:t>
-      </w:r>
-      <w:r>
-        <w:t xml:space="preserve">,</w:t>
-      </w:r>
-      <w:r>
-        <w:t xml:space="preserve"> </w:t>
-      </w:r>
-      <w:r>
-        <w:t xml:space="preserve">and</w:t>
-      </w:r>
-      <w:r>
-        <w:t xml:space="preserve"> </w:t>
-      </w:r>
-      <w:r>
-        <w:t xml:space="preserve">Yourfirstname Yourlastname</w:t>
-      </w:r>
-      <w:r>
-        <w:rPr>
-          <w:vertAlign w:val="superscript"/>
-        </w:rPr>
-        <w:t xml:space="preserve">2</w:t>
       </w:r>
     </w:p>
     <w:p>
@@ -94,7 +103,37 @@
         <w:pStyle w:val="Abstract"/>
       </w:pPr>
       <w:r>
-        <w:t xml:space="preserve">Text</w:t>
+        <w:t xml:space="preserve">Research</w:t>
+      </w:r>
+      <w:r>
+        <w:t xml:space="preserve"> </w:t>
+      </w:r>
+      <w:r>
+        <w:t xml:space="preserve">compendia</w:t>
+      </w:r>
+      <w:r>
+        <w:t xml:space="preserve"> </w:t>
+      </w:r>
+      <w:r>
+        <w:t xml:space="preserve">offer</w:t>
+      </w:r>
+      <w:r>
+        <w:t xml:space="preserve"> </w:t>
+      </w:r>
+      <w:r>
+        <w:t xml:space="preserve">a</w:t>
+      </w:r>
+      <w:r>
+        <w:t xml:space="preserve"> </w:t>
+      </w:r>
+      <w:r>
+        <w:t xml:space="preserve">standard</w:t>
+      </w:r>
+      <w:r>
+        <w:t xml:space="preserve"> </w:t>
+      </w:r>
+      <w:r>
+        <w:t xml:space="preserve">way</w:t>
       </w:r>
       <w:r>
         <w:t xml:space="preserve"> </w:t>
@@ -106,7 +145,187 @@
         <w:t xml:space="preserve"> </w:t>
       </w:r>
       <w:r>
-        <w:t xml:space="preserve">abstract</w:t>
+        <w:t xml:space="preserve">organizing</w:t>
+      </w:r>
+      <w:r>
+        <w:t xml:space="preserve"> </w:t>
+      </w:r>
+      <w:r>
+        <w:t xml:space="preserve">the</w:t>
+      </w:r>
+      <w:r>
+        <w:t xml:space="preserve"> </w:t>
+      </w:r>
+      <w:r>
+        <w:t xml:space="preserve">data,</w:t>
+      </w:r>
+      <w:r>
+        <w:t xml:space="preserve"> </w:t>
+      </w:r>
+      <w:r>
+        <w:t xml:space="preserve">code,</w:t>
+      </w:r>
+      <w:r>
+        <w:t xml:space="preserve"> </w:t>
+      </w:r>
+      <w:r>
+        <w:t xml:space="preserve">and</w:t>
+      </w:r>
+      <w:r>
+        <w:t xml:space="preserve"> </w:t>
+      </w:r>
+      <w:r>
+        <w:t xml:space="preserve">other</w:t>
+      </w:r>
+      <w:r>
+        <w:t xml:space="preserve"> </w:t>
+      </w:r>
+      <w:r>
+        <w:t xml:space="preserve">digital</w:t>
+      </w:r>
+      <w:r>
+        <w:t xml:space="preserve"> </w:t>
+      </w:r>
+      <w:r>
+        <w:t xml:space="preserve">materials</w:t>
+      </w:r>
+      <w:r>
+        <w:t xml:space="preserve"> </w:t>
+      </w:r>
+      <w:r>
+        <w:t xml:space="preserve">associated</w:t>
+      </w:r>
+      <w:r>
+        <w:t xml:space="preserve"> </w:t>
+      </w:r>
+      <w:r>
+        <w:t xml:space="preserve">with</w:t>
+      </w:r>
+      <w:r>
+        <w:t xml:space="preserve"> </w:t>
+      </w:r>
+      <w:r>
+        <w:t xml:space="preserve">a</w:t>
+      </w:r>
+      <w:r>
+        <w:t xml:space="preserve"> </w:t>
+      </w:r>
+      <w:r>
+        <w:t xml:space="preserve">publication.</w:t>
+      </w:r>
+      <w:r>
+        <w:t xml:space="preserve"> </w:t>
+      </w:r>
+      <w:r>
+        <w:t xml:space="preserve">In</w:t>
+      </w:r>
+      <w:r>
+        <w:t xml:space="preserve"> </w:t>
+      </w:r>
+      <w:r>
+        <w:t xml:space="preserve">this</w:t>
+      </w:r>
+      <w:r>
+        <w:t xml:space="preserve"> </w:t>
+      </w:r>
+      <w:r>
+        <w:t xml:space="preserve">exercise,</w:t>
+      </w:r>
+      <w:r>
+        <w:t xml:space="preserve"> </w:t>
+      </w:r>
+      <w:r>
+        <w:t xml:space="preserve">we</w:t>
+      </w:r>
+      <w:r>
+        <w:t xml:space="preserve"> </w:t>
+      </w:r>
+      <w:r>
+        <w:t xml:space="preserve">used</w:t>
+      </w:r>
+      <w:r>
+        <w:t xml:space="preserve"> </w:t>
+      </w:r>
+      <w:r>
+        <w:t xml:space="preserve">rrtools</w:t>
+      </w:r>
+      <w:r>
+        <w:t xml:space="preserve"> </w:t>
+      </w:r>
+      <w:r>
+        <w:t xml:space="preserve">to</w:t>
+      </w:r>
+      <w:r>
+        <w:t xml:space="preserve"> </w:t>
+      </w:r>
+      <w:r>
+        <w:t xml:space="preserve">create</w:t>
+      </w:r>
+      <w:r>
+        <w:t xml:space="preserve"> </w:t>
+      </w:r>
+      <w:r>
+        <w:t xml:space="preserve">a</w:t>
+      </w:r>
+      <w:r>
+        <w:t xml:space="preserve"> </w:t>
+      </w:r>
+      <w:r>
+        <w:t xml:space="preserve">compendium</w:t>
+      </w:r>
+      <w:r>
+        <w:t xml:space="preserve"> </w:t>
+      </w:r>
+      <w:r>
+        <w:t xml:space="preserve">for</w:t>
+      </w:r>
+      <w:r>
+        <w:t xml:space="preserve"> </w:t>
+      </w:r>
+      <w:r>
+        <w:t xml:space="preserve">one</w:t>
+      </w:r>
+      <w:r>
+        <w:t xml:space="preserve"> </w:t>
+      </w:r>
+      <w:r>
+        <w:t xml:space="preserve">of</w:t>
+      </w:r>
+      <w:r>
+        <w:t xml:space="preserve"> </w:t>
+      </w:r>
+      <w:r>
+        <w:t xml:space="preserve">the</w:t>
+      </w:r>
+      <w:r>
+        <w:t xml:space="preserve"> </w:t>
+      </w:r>
+      <w:r>
+        <w:t xml:space="preserve">figures</w:t>
+      </w:r>
+      <w:r>
+        <w:t xml:space="preserve"> </w:t>
+      </w:r>
+      <w:r>
+        <w:t xml:space="preserve">in</w:t>
+      </w:r>
+      <w:r>
+        <w:t xml:space="preserve"> </w:t>
+      </w:r>
+      <w:r>
+        <w:t xml:space="preserve">Hirt</w:t>
+      </w:r>
+      <w:r>
+        <w:t xml:space="preserve"> </w:t>
+      </w:r>
+      <w:r>
+        <w:t xml:space="preserve">et</w:t>
+      </w:r>
+      <w:r>
+        <w:t xml:space="preserve"> </w:t>
+      </w:r>
+      <w:r>
+        <w:t xml:space="preserve">al. (2017).</w:t>
       </w:r>
     </w:p>
     <w:p>
@@ -123,22 +342,7 @@
         <w:t xml:space="preserve"> </w:t>
       </w:r>
       <w:r>
-        <w:t xml:space="preserve">University of One Place</w:t>
-      </w:r>
-      <w:r>
-        <w:br/>
-      </w:r>
-      <w:r>
-        <w:rPr>
-          <w:vertAlign w:val="superscript"/>
-        </w:rPr>
-        <w:t xml:space="preserve">2</w:t>
-      </w:r>
-      <w:r>
-        <w:t xml:space="preserve"> </w:t>
-      </w:r>
-      <w:r>
-        <w:t xml:space="preserve">University of Another Place</w:t>
+        <w:t xml:space="preserve">Stanford University</w:t>
       </w:r>
     </w:p>
     <w:p>
@@ -165,14 +369,14 @@
           <w:rPr>
             <w:rStyle w:val="Hyperlink"/>
           </w:rPr>
-          <w:t xml:space="preserve">Myfirstname Mylastname &lt;</w:t>
+          <w:t xml:space="preserve">Hannah Fung &lt;</w:t>
         </w:r>
         <w:hyperlink r:id="rId20">
           <w:r>
             <w:rPr>
               <w:rStyle w:val="Hyperlink"/>
             </w:rPr>
-            <w:t xml:space="preserve">fl@oneplace.edu</w:t>
+            <w:t xml:space="preserve">hffung@stanford.edu</w:t>
           </w:r>
         </w:hyperlink>
         <w:r>
@@ -188,7 +392,7 @@
         <w:pStyle w:val="BodyText"/>
       </w:pPr>
       <w:r>
-        <w:t xml:space="preserve">Keywords: keyword 1; keyword 2; keyword 3</w:t>
+        <w:t xml:space="preserve">Keywords: maximum speed; body size; research compendia</w:t>
       </w:r>
     </w:p>
     <w:p>
@@ -196,7 +400,7 @@
         <w:pStyle w:val="BodyText"/>
       </w:pPr>
       <w:r>
-        <w:t xml:space="preserve">Highlights: These are the highlights.</w:t>
+        <w:t xml:space="preserve">Highlights:</w:t>
       </w:r>
     </w:p>
     <w:bookmarkStart w:id="21" w:name="introduction"/>
@@ -517,7 +721,7 @@
         <w:pStyle w:val="FirstParagraph"/>
       </w:pPr>
       <w:r>
-        <w:t xml:space="preserve">This report was generated on 2021-11-30 10:35:59 using the following computational environment and dependencies:</w:t>
+        <w:t xml:space="preserve">This report was generated on 2021-11-30 12:24:51 using the following computational environment and dependencies:</w:t>
       </w:r>
     </w:p>
     <w:p>
@@ -1258,7 +1462,7 @@
         <w:rPr>
           <w:rStyle w:val="VerbatimChar"/>
         </w:rPr>
-        <w:t xml:space="preserve">#&gt; Head:     [d4e0c83] 2021-11-30: Add citation</w:t>
+        <w:t xml:space="preserve">#&gt; Head:     [00f7214] 2021-11-30: Modify DESCRIPTION</w:t>
       </w:r>
     </w:p>
     <w:bookmarkEnd w:id="31"/>

</xml_diff>